<commit_message>
Piccola modifica di template
</commit_message>
<xml_diff>
--- a/Deliverables/ProblemStatement_RAAF-GAMING.docx
+++ b/Deliverables/ProblemStatement_RAAF-GAMING.docx
@@ -2918,6 +2918,14 @@
           <w:szCs w:val="28"/>
         </w:rPr>
         <w:t>e potranno essere utilizzati per poter ottenere sconti</w:t>
+      </w:r>
+      <w:r>
+        <w:rPr>
+          <w:rFonts w:ascii="Calibri" w:hAnsi="Calibri" w:cs="Calibri"/>
+          <w:sz w:val="28"/>
+          <w:szCs w:val="28"/>
+        </w:rPr>
+        <w:t xml:space="preserve"> in un eventuale negozio fisico</w:t>
       </w:r>
       <w:r>
         <w:rPr>

</xml_diff>